<commit_message>
Caracter seleccionado en verde y LICENSE file
</commit_message>
<xml_diff>
--- a/memoria/portada-tfg-docx.docx
+++ b/memoria/portada-tfg-docx.docx
@@ -1,6 +1,6 @@
 
 <file path=word/document.xml><?xml version="1.0" encoding="utf-8"?>
-<w:document xmlns:wpc="http://schemas.microsoft.com/office/word/2010/wordprocessingCanvas" xmlns:cx="http://schemas.microsoft.com/office/drawing/2014/chartex" xmlns:cx1="http://schemas.microsoft.com/office/drawing/2015/9/8/chartex" xmlns:cx2="http://schemas.microsoft.com/office/drawing/2015/10/21/chartex" xmlns:cx3="http://schemas.microsoft.com/office/drawing/2016/5/9/chartex" xmlns:cx4="http://schemas.microsoft.com/office/drawing/2016/5/10/chartex" xmlns:cx5="http://schemas.microsoft.com/office/drawing/2016/5/11/chartex" xmlns:cx6="http://schemas.microsoft.com/office/drawing/2016/5/12/chartex" xmlns:cx7="http://schemas.microsoft.com/office/drawing/2016/5/13/chartex" xmlns:cx8="http://schemas.microsoft.com/office/drawing/2016/5/14/chartex" xmlns:mc="http://schemas.openxmlformats.org/markup-compatibility/2006" xmlns:aink="http://schemas.microsoft.com/office/drawing/2016/ink" xmlns:am3d="http://schemas.microsoft.com/office/drawing/2017/model3d" xmlns:o="urn:schemas-microsoft-com:office:office" xmlns:r="http://schemas.openxmlformats.org/officeDocument/2006/relationships" xmlns:m="http://schemas.openxmlformats.org/officeDocument/2006/math" xmlns:v="urn:schemas-microsoft-com:vml" xmlns:wp14="http://schemas.microsoft.com/office/word/2010/wordprocessingDrawing" xmlns:wp="http://schemas.openxmlformats.org/drawingml/2006/wordprocessingDrawing" xmlns:w10="urn:schemas-microsoft-com:office:word" xmlns:w="http://schemas.openxmlformats.org/wordprocessingml/2006/main" xmlns:w14="http://schemas.microsoft.com/office/word/2010/wordml" xmlns:w15="http://schemas.microsoft.com/office/word/2012/wordml" xmlns:w16cid="http://schemas.microsoft.com/office/word/2016/wordml/cid" xmlns:w16se="http://schemas.microsoft.com/office/word/2015/wordml/symex" xmlns:wpg="http://schemas.microsoft.com/office/word/2010/wordprocessingGroup" xmlns:wpi="http://schemas.microsoft.com/office/word/2010/wordprocessingInk" xmlns:wne="http://schemas.microsoft.com/office/word/2006/wordml" xmlns:wps="http://schemas.microsoft.com/office/word/2010/wordprocessingShape" mc:Ignorable="w14 w15 w16se w16cid wp14">
+<w:document xmlns:wpc="http://schemas.microsoft.com/office/word/2010/wordprocessingCanvas" xmlns:cx="http://schemas.microsoft.com/office/drawing/2014/chartex" xmlns:cx1="http://schemas.microsoft.com/office/drawing/2015/9/8/chartex" xmlns:cx2="http://schemas.microsoft.com/office/drawing/2015/10/21/chartex" xmlns:cx3="http://schemas.microsoft.com/office/drawing/2016/5/9/chartex" xmlns:cx4="http://schemas.microsoft.com/office/drawing/2016/5/10/chartex" xmlns:cx5="http://schemas.microsoft.com/office/drawing/2016/5/11/chartex" xmlns:cx6="http://schemas.microsoft.com/office/drawing/2016/5/12/chartex" xmlns:cx7="http://schemas.microsoft.com/office/drawing/2016/5/13/chartex" xmlns:cx8="http://schemas.microsoft.com/office/drawing/2016/5/14/chartex" xmlns:mc="http://schemas.openxmlformats.org/markup-compatibility/2006" xmlns:aink="http://schemas.microsoft.com/office/drawing/2016/ink" xmlns:am3d="http://schemas.microsoft.com/office/drawing/2017/model3d" xmlns:o="urn:schemas-microsoft-com:office:office" xmlns:r="http://schemas.openxmlformats.org/officeDocument/2006/relationships" xmlns:m="http://schemas.openxmlformats.org/officeDocument/2006/math" xmlns:v="urn:schemas-microsoft-com:vml" xmlns:wp14="http://schemas.microsoft.com/office/word/2010/wordprocessingDrawing" xmlns:wp="http://schemas.openxmlformats.org/drawingml/2006/wordprocessingDrawing" xmlns:w10="urn:schemas-microsoft-com:office:word" xmlns:w="http://schemas.openxmlformats.org/wordprocessingml/2006/main" xmlns:w14="http://schemas.microsoft.com/office/word/2010/wordml" xmlns:w15="http://schemas.microsoft.com/office/word/2012/wordml" xmlns:w16cex="http://schemas.microsoft.com/office/word/2018/wordml/cex" xmlns:w16cid="http://schemas.microsoft.com/office/word/2016/wordml/cid" xmlns:w16="http://schemas.microsoft.com/office/word/2018/wordml" xmlns:w16se="http://schemas.microsoft.com/office/word/2015/wordml/symex" xmlns:wpg="http://schemas.microsoft.com/office/word/2010/wordprocessingGroup" xmlns:wpi="http://schemas.microsoft.com/office/word/2010/wordprocessingInk" xmlns:wne="http://schemas.microsoft.com/office/word/2006/wordml" xmlns:wps="http://schemas.microsoft.com/office/word/2010/wordprocessingShape" mc:Ignorable="w14 w15 w16se w16cid w16 w16cex wp14">
   <w:body>
     <w:p>
       <w:r>
@@ -11,7 +11,7 @@
         <mc:AlternateContent>
           <mc:Choice Requires="wps">
             <w:drawing>
-              <wp:anchor distT="0" distB="0" distL="114300" distR="114300" simplePos="0" relativeHeight="251659264" behindDoc="0" locked="0" layoutInCell="1" allowOverlap="1" wp14:anchorId="35014344" wp14:editId="0C7E5D5A">
+              <wp:anchor distT="0" distB="0" distL="114300" distR="114300" simplePos="0" relativeHeight="251659264" behindDoc="0" locked="0" layoutInCell="1" allowOverlap="1" wp14:anchorId="12CAA55F" wp14:editId="0336DC1F">
                 <wp:simplePos x="0" y="0"/>
                 <wp:positionH relativeFrom="page">
                   <wp:align>right</wp:align>
@@ -77,9 +77,13 @@
                                 <w:color w:val="FFFFFF" w:themeColor="background1"/>
                                 <w:sz w:val="110"/>
                                 <w:szCs w:val="110"/>
+                                <w:lang w:val="en-US"/>
                               </w:rPr>
                             </w:pPr>
                             <w:r>
+                              <w:rPr>
+                                <w:lang w:val="en-US"/>
+                              </w:rPr>
                               <w:t xml:space="preserve">  </w:t>
                             </w:r>
                           </w:p>
@@ -91,6 +95,7 @@
                                 <w:color w:val="FFFFFF" w:themeColor="background1"/>
                                 <w:sz w:val="24"/>
                                 <w:szCs w:val="24"/>
+                                <w:lang w:val="en-US"/>
                               </w:rPr>
                             </w:pPr>
                           </w:p>
@@ -102,6 +107,7 @@
                                 <w:color w:val="FFFFFF" w:themeColor="background1"/>
                                 <w:sz w:val="24"/>
                                 <w:szCs w:val="24"/>
+                                <w:lang w:val="en-US"/>
                               </w:rPr>
                             </w:pPr>
                           </w:p>
@@ -213,7 +219,7 @@
           </mc:Choice>
           <mc:Fallback>
             <w:pict>
-              <v:shapetype w14:anchorId="35014344" id="_x0000_t202" coordsize="21600,21600" o:spt="202" path="m,l,21600r21600,l21600,xe">
+              <v:shapetype w14:anchorId="12CAA55F" id="_x0000_t202" coordsize="21600,21600" o:spt="202" path="m,l,21600r21600,l21600,xe">
                 <v:stroke joinstyle="miter"/>
                 <v:path gradientshapeok="t" o:connecttype="rect"/>
               </v:shapetype>
@@ -237,9 +243,13 @@
                           <w:color w:val="FFFFFF" w:themeColor="background1"/>
                           <w:sz w:val="110"/>
                           <w:szCs w:val="110"/>
+                          <w:lang w:val="en-US"/>
                         </w:rPr>
                       </w:pPr>
                       <w:r>
+                        <w:rPr>
+                          <w:lang w:val="en-US"/>
+                        </w:rPr>
                         <w:t xml:space="preserve">  </w:t>
                       </w:r>
                     </w:p>
@@ -251,6 +261,7 @@
                           <w:color w:val="FFFFFF" w:themeColor="background1"/>
                           <w:sz w:val="24"/>
                           <w:szCs w:val="24"/>
+                          <w:lang w:val="en-US"/>
                         </w:rPr>
                       </w:pPr>
                     </w:p>
@@ -262,6 +273,7 @@
                           <w:color w:val="FFFFFF" w:themeColor="background1"/>
                           <w:sz w:val="24"/>
                           <w:szCs w:val="24"/>
+                          <w:lang w:val="en-US"/>
                         </w:rPr>
                       </w:pPr>
                     </w:p>
@@ -364,7 +376,7 @@
           <w:noProof/>
         </w:rPr>
         <w:drawing>
-          <wp:anchor distT="0" distB="0" distL="114300" distR="114300" simplePos="0" relativeHeight="251668480" behindDoc="0" locked="0" layoutInCell="1" allowOverlap="1" wp14:anchorId="601110F0" wp14:editId="09C3BEED">
+          <wp:anchor distT="0" distB="0" distL="114300" distR="114300" simplePos="0" relativeHeight="251668480" behindDoc="0" locked="0" layoutInCell="1" allowOverlap="1" wp14:anchorId="6AA743FC" wp14:editId="2DE819A1">
             <wp:simplePos x="0" y="0"/>
             <wp:positionH relativeFrom="column">
               <wp:posOffset>3974826</wp:posOffset>
@@ -440,7 +452,7 @@
           <w:noProof/>
         </w:rPr>
         <w:drawing>
-          <wp:anchor distT="0" distB="0" distL="114300" distR="114300" simplePos="0" relativeHeight="251667456" behindDoc="0" locked="0" layoutInCell="1" allowOverlap="1" wp14:anchorId="3FD32DCE" wp14:editId="23910D2E">
+          <wp:anchor distT="0" distB="0" distL="114300" distR="114300" simplePos="0" relativeHeight="251667456" behindDoc="0" locked="0" layoutInCell="1" allowOverlap="1" wp14:anchorId="3C2C025E" wp14:editId="7F63918F">
             <wp:simplePos x="0" y="0"/>
             <wp:positionH relativeFrom="rightMargin">
               <wp:posOffset>-5626735</wp:posOffset>
@@ -504,15 +516,15 @@
         <mc:AlternateContent>
           <mc:Choice Requires="wps">
             <w:drawing>
-              <wp:anchor distT="0" distB="0" distL="114300" distR="114300" simplePos="0" relativeHeight="251670528" behindDoc="0" locked="0" layoutInCell="1" allowOverlap="1" wp14:anchorId="31E6CEC7" wp14:editId="7E9777CA">
+              <wp:anchor distT="0" distB="0" distL="114300" distR="114300" simplePos="0" relativeHeight="251670528" behindDoc="0" locked="0" layoutInCell="1" allowOverlap="1" wp14:anchorId="29D40ABE" wp14:editId="56748DDF">
                 <wp:simplePos x="0" y="0"/>
                 <wp:positionH relativeFrom="column">
                   <wp:posOffset>948690</wp:posOffset>
                 </wp:positionH>
                 <wp:positionV relativeFrom="paragraph">
-                  <wp:posOffset>56787</wp:posOffset>
+                  <wp:posOffset>52705</wp:posOffset>
                 </wp:positionV>
-                <wp:extent cx="3978275" cy="390525"/>
+                <wp:extent cx="5200650" cy="390525"/>
                 <wp:effectExtent l="0" t="0" r="0" b="9525"/>
                 <wp:wrapNone/>
                 <wp:docPr id="1" name="Cuadro de texto 1"/>
@@ -524,7 +536,7 @@
                       <wps:spPr>
                         <a:xfrm>
                           <a:off x="0" y="0"/>
-                          <a:ext cx="3978275" cy="390525"/>
+                          <a:ext cx="5200650" cy="390525"/>
                         </a:xfrm>
                         <a:prstGeom prst="rect">
                           <a:avLst/>
@@ -543,7 +555,7 @@
                                 <w:sz w:val="40"/>
                                 <w:szCs w:val="40"/>
                               </w:rPr>
-                              <w:t>Grado en Ingeniería Multimedia</w:t>
+                              <w:t>Bachelor’s degree in Multimedia Engineering</w:t>
                             </w:r>
                             <w:r>
                               <w:rPr>
@@ -576,8 +588,7 @@
           </mc:Choice>
           <mc:Fallback>
             <w:pict>
-              <v:shape w14:anchorId="31E6CEC7" id="Cuadro de texto 1" o:spid="_x0000_s1027" type="#_x0000_t202" style="position:absolute;margin-left:74.7pt;margin-top:4.45pt;width:313.25pt;height:30.75pt;z-index:251670528;visibility:visible;mso-wrap-style:square;mso-width-percent:0;mso-height-percent:0;mso-wrap-distance-left:9pt;mso-wrap-distance-top:0;mso-wrap-distance-right:9pt;mso-wrap-distance-bottom:0;mso-position-horizontal:absolute;mso-position-horizontal-relative:text;mso-position-vertical:absolute;mso-position-vertical-relative:text;mso-width-percent:0;mso-height-percent:0;mso-width-relative:margin;mso-height-relative:margin;v-text-anchor:top" o:gfxdata="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" filled="f" stroked="f" strokeweight=".5pt">
-                <v:fill o:detectmouseclick="t"/>
+              <v:shape w14:anchorId="29D40ABE" id="Cuadro de texto 1" o:spid="_x0000_s1027" type="#_x0000_t202" style="position:absolute;margin-left:74.7pt;margin-top:4.15pt;width:409.5pt;height:30.75pt;z-index:251670528;visibility:visible;mso-wrap-style:square;mso-width-percent:0;mso-height-percent:0;mso-wrap-distance-left:9pt;mso-wrap-distance-top:0;mso-wrap-distance-right:9pt;mso-wrap-distance-bottom:0;mso-position-horizontal:absolute;mso-position-horizontal-relative:text;mso-position-vertical:absolute;mso-position-vertical-relative:text;mso-width-percent:0;mso-height-percent:0;mso-width-relative:margin;mso-height-relative:margin;v-text-anchor:top" o:gfxdata="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" filled="f" stroked="f" strokeweight=".5pt">
                 <v:textbox inset="5.85pt,.7pt,5.85pt,.7pt">
                   <w:txbxContent>
                     <w:p>
@@ -587,7 +598,7 @@
                           <w:sz w:val="40"/>
                           <w:szCs w:val="40"/>
                         </w:rPr>
-                        <w:t>Grado en Ingeniería Multimedia</w:t>
+                        <w:t>Bachelor’s degree in Multimedia Engineering</w:t>
                       </w:r>
                       <w:r>
                         <w:rPr>
@@ -607,10 +618,7 @@
       </w:r>
     </w:p>
     <w:p/>
-    <w:p>
-      <w:bookmarkStart w:id="0" w:name="_GoBack"/>
-      <w:bookmarkEnd w:id="0"/>
-    </w:p>
+    <w:p/>
     <w:p/>
     <w:p/>
     <w:p/>
@@ -626,16 +634,16 @@
         <mc:AlternateContent>
           <mc:Choice Requires="wps">
             <w:drawing>
-              <wp:anchor distT="0" distB="0" distL="114300" distR="114300" simplePos="0" relativeHeight="251660288" behindDoc="0" locked="0" layoutInCell="1" allowOverlap="1" wp14:anchorId="4506B23E" wp14:editId="2CF0BE1B">
+              <wp:anchor distT="0" distB="0" distL="114300" distR="114300" simplePos="0" relativeHeight="251660288" behindDoc="0" locked="0" layoutInCell="1" allowOverlap="1" wp14:anchorId="74461370" wp14:editId="52C3DC46">
                 <wp:simplePos x="0" y="0"/>
                 <wp:positionH relativeFrom="page">
-                  <wp:posOffset>-635</wp:posOffset>
+                  <wp:align>left</wp:align>
                 </wp:positionH>
                 <wp:positionV relativeFrom="paragraph">
-                  <wp:posOffset>160020</wp:posOffset>
+                  <wp:posOffset>164465</wp:posOffset>
                 </wp:positionV>
-                <wp:extent cx="7560000" cy="2519680"/>
-                <wp:effectExtent l="0" t="0" r="22225" b="13970"/>
+                <wp:extent cx="7743825" cy="2752725"/>
+                <wp:effectExtent l="0" t="0" r="28575" b="28575"/>
                 <wp:wrapNone/>
                 <wp:docPr id="4" name="Cuadro de texto 4"/>
                 <wp:cNvGraphicFramePr/>
@@ -646,7 +654,7 @@
                       <wps:spPr>
                         <a:xfrm>
                           <a:off x="0" y="0"/>
-                          <a:ext cx="7560000" cy="2519680"/>
+                          <a:ext cx="7743825" cy="2752725"/>
                         </a:xfrm>
                         <a:prstGeom prst="rect">
                           <a:avLst/>
@@ -696,6 +704,7 @@
                                 <w:color w:val="FFFFFF" w:themeColor="background1"/>
                                 <w:sz w:val="40"/>
                                 <w:szCs w:val="40"/>
+                                <w:lang w:val="en-US"/>
                               </w:rPr>
                             </w:pPr>
                             <w:r>
@@ -704,17 +713,9 @@
                                 <w:color w:val="FFFFFF" w:themeColor="background1"/>
                                 <w:sz w:val="40"/>
                                 <w:szCs w:val="40"/>
-                              </w:rPr>
-                              <w:t>Trabajo F</w:t>
-                            </w:r>
-                            <w:r>
-                              <w:rPr>
-                                <w:rFonts w:ascii="Helvetica" w:hAnsi="Helvetica"/>
-                                <w:color w:val="FFFFFF" w:themeColor="background1"/>
-                                <w:sz w:val="40"/>
-                                <w:szCs w:val="40"/>
-                              </w:rPr>
-                              <w:t>in de Grado</w:t>
+                                <w:lang w:val="en-US"/>
+                              </w:rPr>
+                              <w:t>Bachelor’s Thesis</w:t>
                             </w:r>
                           </w:p>
                           <w:p>
@@ -723,6 +724,7 @@
                               <w:ind w:left="1134"/>
                               <w:rPr>
                                 <w:color w:val="FFFFFF" w:themeColor="background1"/>
+                                <w:lang w:val="en-US"/>
                               </w:rPr>
                             </w:pPr>
                           </w:p>
@@ -735,6 +737,7 @@
                                 <w:color w:val="FFFFFF" w:themeColor="background1"/>
                                 <w:sz w:val="24"/>
                                 <w:szCs w:val="24"/>
+                                <w:lang w:val="en-US"/>
                               </w:rPr>
                             </w:pPr>
                             <w:r>
@@ -743,8 +746,29 @@
                                 <w:color w:val="FFFFFF" w:themeColor="background1"/>
                                 <w:sz w:val="24"/>
                                 <w:szCs w:val="24"/>
-                              </w:rPr>
-                              <w:t>Autor:</w:t>
+                                <w:lang w:val="en-US"/>
+                              </w:rPr>
+                              <w:t>Aut</w:t>
+                            </w:r>
+                            <w:r>
+                              <w:rPr>
+                                <w:rFonts w:ascii="Helvetica" w:hAnsi="Helvetica"/>
+                                <w:color w:val="FFFFFF" w:themeColor="background1"/>
+                                <w:sz w:val="24"/>
+                                <w:szCs w:val="24"/>
+                                <w:lang w:val="en-US"/>
+                              </w:rPr>
+                              <w:t>h</w:t>
+                            </w:r>
+                            <w:r>
+                              <w:rPr>
+                                <w:rFonts w:ascii="Helvetica" w:hAnsi="Helvetica"/>
+                                <w:color w:val="FFFFFF" w:themeColor="background1"/>
+                                <w:sz w:val="24"/>
+                                <w:szCs w:val="24"/>
+                                <w:lang w:val="en-US"/>
+                              </w:rPr>
+                              <w:t>or:</w:t>
                             </w:r>
                           </w:p>
                           <w:p>
@@ -756,6 +780,7 @@
                                 <w:color w:val="FFFFFF" w:themeColor="background1"/>
                                 <w:sz w:val="24"/>
                                 <w:szCs w:val="24"/>
+                                <w:lang w:val="en-US"/>
                               </w:rPr>
                             </w:pPr>
                             <w:r>
@@ -764,6 +789,7 @@
                                 <w:color w:val="FFFFFF" w:themeColor="background1"/>
                                 <w:sz w:val="24"/>
                                 <w:szCs w:val="24"/>
+                                <w:lang w:val="en-US"/>
                               </w:rPr>
                               <w:t>José Vicente Tomás Pérez</w:t>
                             </w:r>
@@ -786,7 +812,16 @@
                                 <w:sz w:val="24"/>
                                 <w:szCs w:val="24"/>
                               </w:rPr>
-                              <w:t>Tutor/es:</w:t>
+                              <w:t>Supervisor</w:t>
+                            </w:r>
+                            <w:r>
+                              <w:rPr>
+                                <w:rFonts w:ascii="Helvetica" w:hAnsi="Helvetica"/>
+                                <w:color w:val="FFFFFF" w:themeColor="background1"/>
+                                <w:sz w:val="24"/>
+                                <w:szCs w:val="24"/>
+                              </w:rPr>
+                              <w:t>:</w:t>
                             </w:r>
                           </w:p>
                           <w:p>
@@ -807,39 +842,8 @@
                                 <w:sz w:val="24"/>
                                 <w:szCs w:val="24"/>
                               </w:rPr>
-                              <w:t xml:space="preserve">José Manuel </w:t>
+                              <w:t>José Manuel Iñesta Quereda</w:t>
                             </w:r>
-                            <w:proofErr w:type="spellStart"/>
-                            <w:r>
-                              <w:rPr>
-                                <w:rFonts w:ascii="Helvetica" w:hAnsi="Helvetica"/>
-                                <w:color w:val="FFFFFF" w:themeColor="background1"/>
-                                <w:sz w:val="24"/>
-                                <w:szCs w:val="24"/>
-                              </w:rPr>
-                              <w:t>Iñesta</w:t>
-                            </w:r>
-                            <w:proofErr w:type="spellEnd"/>
-                            <w:r>
-                              <w:rPr>
-                                <w:rFonts w:ascii="Helvetica" w:hAnsi="Helvetica"/>
-                                <w:color w:val="FFFFFF" w:themeColor="background1"/>
-                                <w:sz w:val="24"/>
-                                <w:szCs w:val="24"/>
-                              </w:rPr>
-                              <w:t xml:space="preserve"> </w:t>
-                            </w:r>
-                            <w:proofErr w:type="spellStart"/>
-                            <w:r>
-                              <w:rPr>
-                                <w:rFonts w:ascii="Helvetica" w:hAnsi="Helvetica"/>
-                                <w:color w:val="FFFFFF" w:themeColor="background1"/>
-                                <w:sz w:val="24"/>
-                                <w:szCs w:val="24"/>
-                              </w:rPr>
-                              <w:t>Quereda</w:t>
-                            </w:r>
-                            <w:proofErr w:type="spellEnd"/>
                           </w:p>
                           <w:p>
                             <w:pPr>
@@ -859,7 +863,16 @@
                                 <w:sz w:val="24"/>
                                 <w:szCs w:val="24"/>
                               </w:rPr>
-                              <w:t>Mayo 2020</w:t>
+                              <w:t>July</w:t>
+                            </w:r>
+                            <w:r>
+                              <w:rPr>
+                                <w:rFonts w:ascii="Helvetica" w:hAnsi="Helvetica"/>
+                                <w:color w:val="FFFFFF" w:themeColor="background1"/>
+                                <w:sz w:val="24"/>
+                                <w:szCs w:val="24"/>
+                              </w:rPr>
+                              <w:t xml:space="preserve"> 2020</w:t>
                             </w:r>
                           </w:p>
                           <w:p>
@@ -898,7 +911,7 @@
           </mc:Choice>
           <mc:Fallback>
             <w:pict>
-              <v:shape w14:anchorId="4506B23E" id="Cuadro de texto 4" o:spid="_x0000_s1028" type="#_x0000_t202" style="position:absolute;margin-left:-.05pt;margin-top:12.6pt;width:595.3pt;height:198.4pt;z-index:251660288;visibility:visible;mso-wrap-style:square;mso-width-percent:0;mso-height-percent:0;mso-wrap-distance-left:9pt;mso-wrap-distance-top:0;mso-wrap-distance-right:9pt;mso-wrap-distance-bottom:0;mso-position-horizontal:absolute;mso-position-horizontal-relative:page;mso-position-vertical:absolute;mso-position-vertical-relative:text;mso-width-percent:0;mso-height-percent:0;mso-width-relative:margin;mso-height-relative:margin;v-text-anchor:top" o:gfxdata="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" fillcolor="#231f20" strokecolor="white [3212]" strokeweight=".5pt">
+              <v:shape w14:anchorId="74461370" id="Cuadro de texto 4" o:spid="_x0000_s1028" type="#_x0000_t202" style="position:absolute;margin-left:0;margin-top:12.95pt;width:609.75pt;height:216.75pt;z-index:251660288;visibility:visible;mso-wrap-style:square;mso-width-percent:0;mso-height-percent:0;mso-wrap-distance-left:9pt;mso-wrap-distance-top:0;mso-wrap-distance-right:9pt;mso-wrap-distance-bottom:0;mso-position-horizontal:left;mso-position-horizontal-relative:page;mso-position-vertical:absolute;mso-position-vertical-relative:text;mso-width-percent:0;mso-height-percent:0;mso-width-relative:margin;mso-height-relative:margin;v-text-anchor:top" o:gfxdata="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" fillcolor="#231f20" strokecolor="white [3212]" strokeweight=".5pt">
                 <v:textbox>
                   <w:txbxContent>
                     <w:p>
@@ -920,6 +933,7 @@
                           <w:color w:val="FFFFFF" w:themeColor="background1"/>
                           <w:sz w:val="40"/>
                           <w:szCs w:val="40"/>
+                          <w:lang w:val="en-US"/>
                         </w:rPr>
                       </w:pPr>
                       <w:r>
@@ -928,17 +942,9 @@
                           <w:color w:val="FFFFFF" w:themeColor="background1"/>
                           <w:sz w:val="40"/>
                           <w:szCs w:val="40"/>
-                        </w:rPr>
-                        <w:t>Trabajo F</w:t>
-                      </w:r>
-                      <w:r>
-                        <w:rPr>
-                          <w:rFonts w:ascii="Helvetica" w:hAnsi="Helvetica"/>
-                          <w:color w:val="FFFFFF" w:themeColor="background1"/>
-                          <w:sz w:val="40"/>
-                          <w:szCs w:val="40"/>
-                        </w:rPr>
-                        <w:t>in de Grado</w:t>
+                          <w:lang w:val="en-US"/>
+                        </w:rPr>
+                        <w:t>Bachelor’s Thesis</w:t>
                       </w:r>
                     </w:p>
                     <w:p>
@@ -947,6 +953,7 @@
                         <w:ind w:left="1134"/>
                         <w:rPr>
                           <w:color w:val="FFFFFF" w:themeColor="background1"/>
+                          <w:lang w:val="en-US"/>
                         </w:rPr>
                       </w:pPr>
                     </w:p>
@@ -959,6 +966,7 @@
                           <w:color w:val="FFFFFF" w:themeColor="background1"/>
                           <w:sz w:val="24"/>
                           <w:szCs w:val="24"/>
+                          <w:lang w:val="en-US"/>
                         </w:rPr>
                       </w:pPr>
                       <w:r>
@@ -967,8 +975,29 @@
                           <w:color w:val="FFFFFF" w:themeColor="background1"/>
                           <w:sz w:val="24"/>
                           <w:szCs w:val="24"/>
-                        </w:rPr>
-                        <w:t>Autor:</w:t>
+                          <w:lang w:val="en-US"/>
+                        </w:rPr>
+                        <w:t>Aut</w:t>
+                      </w:r>
+                      <w:r>
+                        <w:rPr>
+                          <w:rFonts w:ascii="Helvetica" w:hAnsi="Helvetica"/>
+                          <w:color w:val="FFFFFF" w:themeColor="background1"/>
+                          <w:sz w:val="24"/>
+                          <w:szCs w:val="24"/>
+                          <w:lang w:val="en-US"/>
+                        </w:rPr>
+                        <w:t>h</w:t>
+                      </w:r>
+                      <w:r>
+                        <w:rPr>
+                          <w:rFonts w:ascii="Helvetica" w:hAnsi="Helvetica"/>
+                          <w:color w:val="FFFFFF" w:themeColor="background1"/>
+                          <w:sz w:val="24"/>
+                          <w:szCs w:val="24"/>
+                          <w:lang w:val="en-US"/>
+                        </w:rPr>
+                        <w:t>or:</w:t>
                       </w:r>
                     </w:p>
                     <w:p>
@@ -980,6 +1009,7 @@
                           <w:color w:val="FFFFFF" w:themeColor="background1"/>
                           <w:sz w:val="24"/>
                           <w:szCs w:val="24"/>
+                          <w:lang w:val="en-US"/>
                         </w:rPr>
                       </w:pPr>
                       <w:r>
@@ -988,6 +1018,7 @@
                           <w:color w:val="FFFFFF" w:themeColor="background1"/>
                           <w:sz w:val="24"/>
                           <w:szCs w:val="24"/>
+                          <w:lang w:val="en-US"/>
                         </w:rPr>
                         <w:t>José Vicente Tomás Pérez</w:t>
                       </w:r>
@@ -1010,7 +1041,16 @@
                           <w:sz w:val="24"/>
                           <w:szCs w:val="24"/>
                         </w:rPr>
-                        <w:t>Tutor/es:</w:t>
+                        <w:t>Supervisor</w:t>
+                      </w:r>
+                      <w:r>
+                        <w:rPr>
+                          <w:rFonts w:ascii="Helvetica" w:hAnsi="Helvetica"/>
+                          <w:color w:val="FFFFFF" w:themeColor="background1"/>
+                          <w:sz w:val="24"/>
+                          <w:szCs w:val="24"/>
+                        </w:rPr>
+                        <w:t>:</w:t>
                       </w:r>
                     </w:p>
                     <w:p>
@@ -1031,39 +1071,8 @@
                           <w:sz w:val="24"/>
                           <w:szCs w:val="24"/>
                         </w:rPr>
-                        <w:t xml:space="preserve">José Manuel </w:t>
+                        <w:t>José Manuel Iñesta Quereda</w:t>
                       </w:r>
-                      <w:proofErr w:type="spellStart"/>
-                      <w:r>
-                        <w:rPr>
-                          <w:rFonts w:ascii="Helvetica" w:hAnsi="Helvetica"/>
-                          <w:color w:val="FFFFFF" w:themeColor="background1"/>
-                          <w:sz w:val="24"/>
-                          <w:szCs w:val="24"/>
-                        </w:rPr>
-                        <w:t>Iñesta</w:t>
-                      </w:r>
-                      <w:proofErr w:type="spellEnd"/>
-                      <w:r>
-                        <w:rPr>
-                          <w:rFonts w:ascii="Helvetica" w:hAnsi="Helvetica"/>
-                          <w:color w:val="FFFFFF" w:themeColor="background1"/>
-                          <w:sz w:val="24"/>
-                          <w:szCs w:val="24"/>
-                        </w:rPr>
-                        <w:t xml:space="preserve"> </w:t>
-                      </w:r>
-                      <w:proofErr w:type="spellStart"/>
-                      <w:r>
-                        <w:rPr>
-                          <w:rFonts w:ascii="Helvetica" w:hAnsi="Helvetica"/>
-                          <w:color w:val="FFFFFF" w:themeColor="background1"/>
-                          <w:sz w:val="24"/>
-                          <w:szCs w:val="24"/>
-                        </w:rPr>
-                        <w:t>Quereda</w:t>
-                      </w:r>
-                      <w:proofErr w:type="spellEnd"/>
                     </w:p>
                     <w:p>
                       <w:pPr>
@@ -1083,7 +1092,16 @@
                           <w:sz w:val="24"/>
                           <w:szCs w:val="24"/>
                         </w:rPr>
-                        <w:t>Mayo 2020</w:t>
+                        <w:t>July</w:t>
+                      </w:r>
+                      <w:r>
+                        <w:rPr>
+                          <w:rFonts w:ascii="Helvetica" w:hAnsi="Helvetica"/>
+                          <w:color w:val="FFFFFF" w:themeColor="background1"/>
+                          <w:sz w:val="24"/>
+                          <w:szCs w:val="24"/>
+                        </w:rPr>
+                        <w:t xml:space="preserve"> 2020</w:t>
                       </w:r>
                     </w:p>
                     <w:p>
@@ -1118,7 +1136,7 @@
           <w:lang w:eastAsia="es-ES"/>
         </w:rPr>
         <w:drawing>
-          <wp:anchor distT="0" distB="0" distL="114300" distR="114300" simplePos="0" relativeHeight="251664384" behindDoc="0" locked="0" layoutInCell="1" allowOverlap="1" wp14:anchorId="6AB79C28" wp14:editId="661A0CED">
+          <wp:anchor distT="0" distB="0" distL="114300" distR="114300" simplePos="0" relativeHeight="251664384" behindDoc="0" locked="0" layoutInCell="1" allowOverlap="1" wp14:anchorId="1232ECCE" wp14:editId="46B35F78">
             <wp:simplePos x="0" y="0"/>
             <wp:positionH relativeFrom="page">
               <wp:align>right</wp:align>
@@ -1173,7 +1191,7 @@
 </file>
 
 <file path=word/styles.xml><?xml version="1.0" encoding="utf-8"?>
-<w:styles xmlns:mc="http://schemas.openxmlformats.org/markup-compatibility/2006" xmlns:r="http://schemas.openxmlformats.org/officeDocument/2006/relationships" xmlns:w="http://schemas.openxmlformats.org/wordprocessingml/2006/main" xmlns:w14="http://schemas.microsoft.com/office/word/2010/wordml" xmlns:w15="http://schemas.microsoft.com/office/word/2012/wordml" xmlns:w16cid="http://schemas.microsoft.com/office/word/2016/wordml/cid" xmlns:w16se="http://schemas.microsoft.com/office/word/2015/wordml/symex" mc:Ignorable="w14 w15 w16se w16cid">
+<w:styles xmlns:mc="http://schemas.openxmlformats.org/markup-compatibility/2006" xmlns:r="http://schemas.openxmlformats.org/officeDocument/2006/relationships" xmlns:w="http://schemas.openxmlformats.org/wordprocessingml/2006/main" xmlns:w14="http://schemas.microsoft.com/office/word/2010/wordml" xmlns:w15="http://schemas.microsoft.com/office/word/2012/wordml" xmlns:w16cex="http://schemas.microsoft.com/office/word/2018/wordml/cex" xmlns:w16cid="http://schemas.microsoft.com/office/word/2016/wordml/cid" xmlns:w16="http://schemas.microsoft.com/office/word/2018/wordml" xmlns:w16se="http://schemas.microsoft.com/office/word/2015/wordml/symex" mc:Ignorable="w14 w15 w16se w16cid w16 w16cex">
   <w:docDefaults>
     <w:rPrDefault>
       <w:rPr>

</xml_diff>